<commit_message>
Note fill in continued
</commit_message>
<xml_diff>
--- a/note/plan.docx
+++ b/note/plan.docx
@@ -75,72 +75,85 @@
         <w:rPr>
           <w:highlight w:val="green"/>
         </w:rPr>
-        <w:t>Выявить и о</w:t>
+        <w:t xml:space="preserve">Выявить и описать с помощью соответствующих моделей: </w:t>
+      </w:r>
+    </w:p>
+    <w:p>
+      <w:r>
+        <w:rPr>
+          <w:highlight w:val="green"/>
+        </w:rPr>
+        <w:t>1) бизнес-процессы, протекающие в выбранной предметной области,</w:t>
+      </w:r>
+      <w:r>
+        <w:t xml:space="preserve"> </w:t>
+      </w:r>
+    </w:p>
+    <w:p>
+      <w:r>
+        <w:rPr>
+          <w:highlight w:val="green"/>
+        </w:rPr>
+        <w:t>2) цели этих процессов и решаемые для их достижения задачи,</w:t>
+      </w:r>
+    </w:p>
+    <w:p>
+      <w:r>
+        <w:rPr>
+          <w:highlight w:val="green"/>
+        </w:rPr>
+        <w:t>3) используемую информацию,</w:t>
+      </w:r>
+      <w:r>
+        <w:t xml:space="preserve"> </w:t>
+      </w:r>
+    </w:p>
+    <w:p>
+      <w:r>
+        <w:rPr>
+          <w:highlight w:val="green"/>
+        </w:rPr>
+        <w:t>4) требующие доработки и усовершенствования аспекты автоматизации.</w:t>
+      </w:r>
+      <w:r>
+        <w:t xml:space="preserve"> </w:t>
+      </w:r>
+    </w:p>
+    <w:p>
+      <w:pPr>
+        <w:rPr>
+          <w:highlight w:val="green"/>
+        </w:rPr>
+      </w:pPr>
+      <w:r>
+        <w:rPr>
+          <w:highlight w:val="green"/>
+        </w:rPr>
+        <w:t xml:space="preserve">1.2 Постановка задачи </w:t>
+      </w:r>
+    </w:p>
+    <w:p>
+      <w:r>
+        <w:rPr>
+          <w:highlight w:val="green"/>
+        </w:rPr>
+        <w:t>Дать формулировку задачи (задач), решаемой (решаемых) в курсовой работе, с детализацией требований, которым должна удовлетворять проектируемая система. *Может быть выполнен обзор литературы и других источников, чтобы выявить существующие альтернативные способы решения аналогичных задач автоматизации.</w:t>
+      </w:r>
+      <w:r>
+        <w:t xml:space="preserve"> </w:t>
+      </w:r>
+    </w:p>
+    <w:p>
+      <w:r>
+        <w:t xml:space="preserve">1.3 Концептуальная модель системы. </w:t>
+      </w:r>
+    </w:p>
+    <w:p>
+      <w:r>
+        <w:t xml:space="preserve">Предложить укрупненный облик (архитектуру) создаваемой системы на уровне внешнего проектирования. Может использоваться метод функциональной декомпозиции системы с построением структурно-аналитических и/или диаграммных моделей объекта автоматизации. Должна быть представлена структура проектируемой системы и ее функции (с необходимыми текстовыми пояснениями). Простейший пример – диаграмма прецедентов системы (с пояснениями и комментариями). </w:t>
       </w:r>
       <w:bookmarkStart w:id="0" w:name="_GoBack"/>
       <w:bookmarkEnd w:id="0"/>
-      <w:r>
-        <w:rPr>
-          <w:highlight w:val="green"/>
-        </w:rPr>
-        <w:t xml:space="preserve">писать с помощью соответствующих моделей: </w:t>
-      </w:r>
-    </w:p>
-    <w:p>
-      <w:r>
-        <w:rPr>
-          <w:highlight w:val="green"/>
-        </w:rPr>
-        <w:t>1) бизнес-процессы, протекающие в выбранной предметной области,</w:t>
-      </w:r>
-      <w:r>
-        <w:t xml:space="preserve"> </w:t>
-      </w:r>
-    </w:p>
-    <w:p>
-      <w:r>
-        <w:rPr>
-          <w:highlight w:val="green"/>
-        </w:rPr>
-        <w:t>2) цели этих процессов и решаемые для их достижения задачи,</w:t>
-      </w:r>
-    </w:p>
-    <w:p>
-      <w:r>
-        <w:rPr>
-          <w:highlight w:val="green"/>
-        </w:rPr>
-        <w:t>3) используемую информацию,</w:t>
-      </w:r>
-      <w:r>
-        <w:t xml:space="preserve"> </w:t>
-      </w:r>
-    </w:p>
-    <w:p>
-      <w:r>
-        <w:rPr>
-          <w:highlight w:val="green"/>
-        </w:rPr>
-        <w:t>4) требующие доработки и усовершенствования аспекты автоматизации.</w:t>
-      </w:r>
-      <w:r>
-        <w:t xml:space="preserve"> </w:t>
-      </w:r>
-    </w:p>
-    <w:p>
-      <w:r>
-        <w:t xml:space="preserve">1.2 Постановка задачи </w:t>
-      </w:r>
-    </w:p>
-    <w:p>
-      <w:r>
-        <w:t xml:space="preserve">Дать формулировку задачи (задач), решаемой (решаемых) в курсовой работе, с детализацией требований, которым должна удовлетворять проектируемая система. *Может быть выполнен обзор литературы и других источников, чтобы выявить существующие альтернативные способы решения аналогичных задач автоматизации. </w:t>
-      </w:r>
-    </w:p>
-    <w:p>
-      <w:r>
-        <w:t xml:space="preserve">1.3 Концептуальная модель системы. Предложить укрупненный облик (архитектуру) создаваемой системы на уровне внешнего проектирования. Может использоваться метод функциональной декомпозиции системы с построением структурно-аналитических и/или диаграммных моделей объекта автоматизации. Должна быть представлена структура проектируемой системы и ее функции (с необходимыми текстовыми пояснениями). Простейший пример – диаграмма прецедентов системы (с пояснениями и комментариями). </w:t>
-      </w:r>
     </w:p>
     <w:p>
       <w:r>
@@ -179,11 +192,8 @@
     </w:p>
     <w:p>
       <w:r>
-        <w:t xml:space="preserve">Описать (желательно с обоснованием выбора) выбранные программные и технические средств, необходимые для проектирования и реализации (программирования, тестирования, внедрения и эксплуатации) создаваемой системы. Как правило, это относится к выбору CASE-средств </w:t>
-      </w:r>
-      <w:r>
         <w:lastRenderedPageBreak/>
-        <w:t xml:space="preserve">проектирования, операционной системы, языков программирования, СУБД, компьютеров на стороне сервера и на стороне клиента, сетевых характеристик и т.д. </w:t>
+        <w:t xml:space="preserve">Описать (желательно с обоснованием выбора) выбранные программные и технические средств, необходимые для проектирования и реализации (программирования, тестирования, внедрения и эксплуатации) создаваемой системы. Как правило, это относится к выбору CASE-средств проектирования, операционной системы, языков программирования, СУБД, компьютеров на стороне сервера и на стороне клиента, сетевых характеристик и т.д. </w:t>
       </w:r>
     </w:p>
     <w:p>
@@ -298,11 +308,11 @@
     </w:p>
     <w:p>
       <w:r>
-        <w:t xml:space="preserve">ыполняется в виде чертежа на листе белой бумаги формата А1 или А2. Может содержать разного рода диаграммы и схемы, раскрывающие суть проектных решений, принятых в ходе курсовой работы и оформленные с учетом требований ГОСТ. Примеры названий чертежей: организационная структура объекта автоматизации, функциональная структура объекта автоматизации, схема базы данных, схема работы системы, схема взаимодействия программ, схема программы, диаграмма классов, структурная схема комплекса технических средств, схема </w:t>
+        <w:t xml:space="preserve">ыполняется в виде чертежа на листе белой бумаги формата А1 или А2. Может содержать разного рода диаграммы и схемы, раскрывающие суть проектных решений, принятых в ходе курсовой работы и оформленные с учетом требований ГОСТ. Примеры названий чертежей: </w:t>
       </w:r>
       <w:r>
         <w:lastRenderedPageBreak/>
-        <w:t>алгоритма и т.д. Объем расчетно-пояснительной записки должен составлять не менее 30 страниц, не считая приложения. Графическое приложение требуется обязательно.</w:t>
+        <w:t>организационная структура объекта автоматизации, функциональная структура объекта автоматизации, схема базы данных, схема работы системы, схема взаимодействия программ, схема программы, диаграмма классов, структурная схема комплекса технических средств, схема алгоритма и т.д. Объем расчетно-пояснительной записки должен составлять не менее 30 страниц, не считая приложения. Графическое приложение требуется обязательно.</w:t>
       </w:r>
     </w:p>
     <w:sectPr>
@@ -332,7 +342,7 @@
       </w:pPr>
     </w:pPrDefault>
   </w:docDefaults>
-  <w:latentStyles w:defLockedState="0" w:defUIPriority="99" w:defSemiHidden="0" w:defUnhideWhenUsed="0" w:defQFormat="0" w:count="376">
+  <w:latentStyles w:defLockedState="0" w:defUIPriority="99" w:defSemiHidden="0" w:defUnhideWhenUsed="0" w:defQFormat="0" w:count="375">
     <w:lsdException w:name="Normal" w:uiPriority="0" w:qFormat="1"/>
     <w:lsdException w:name="heading 1" w:uiPriority="9" w:qFormat="1"/>
     <w:lsdException w:name="heading 2" w:semiHidden="1" w:uiPriority="9" w:unhideWhenUsed="1" w:qFormat="1"/>
@@ -708,7 +718,6 @@
     <w:lsdException w:name="Smart Hyperlink" w:semiHidden="1" w:unhideWhenUsed="1"/>
     <w:lsdException w:name="Hashtag" w:semiHidden="1" w:unhideWhenUsed="1"/>
     <w:lsdException w:name="Unresolved Mention" w:semiHidden="1" w:unhideWhenUsed="1"/>
-    <w:lsdException w:name="Smart Link" w:semiHidden="1" w:unhideWhenUsed="1"/>
   </w:latentStyles>
   <w:style w:type="paragraph" w:default="1" w:styleId="Normal">
     <w:name w:val="Normal"/>

</xml_diff>